<commit_message>
add alternate similarity matrices using jet colour scale
</commit_message>
<xml_diff>
--- a/manuscripts/supplement/similarity-matrices.docx
+++ b/manuscripts/supplement/similarity-matrices.docx
@@ -2,7 +2,7 @@
 <file path=word/document.xml><?xml version="1.0" encoding="utf-8"?>
 <w:document xmlns:w="http://schemas.openxmlformats.org/wordprocessingml/2006/main" xmlns:m="http://schemas.openxmlformats.org/officeDocument/2006/math" xmlns:r="http://schemas.openxmlformats.org/officeDocument/2006/relationships" xmlns:o="urn:schemas-microsoft-com:office:office" xmlns:v="urn:schemas-microsoft-com:vml" xmlns:w10="urn:schemas-microsoft-com:office:word" xmlns:a="http://schemas.openxmlformats.org/drawingml/2006/main" xmlns:pic="http://schemas.openxmlformats.org/drawingml/2006/picture" xmlns:wp="http://schemas.openxmlformats.org/drawingml/2006/wordprocessingDrawing">
   <w:body>
-    <w:bookmarkStart w:id="34" w:name="similarity-matrices"/>
+    <w:bookmarkStart w:id="37" w:name="similarity-matrices"/>
     <w:p>
       <w:pPr>
         <w:pStyle w:val="Heading1"/>
@@ -696,7 +696,210 @@
       </w:r>
     </w:p>
     <w:bookmarkEnd w:id="33"/>
-    <w:bookmarkEnd w:id="34"/>
+    <w:bookmarkStart w:id="36" w:name="jet-palettes"/>
+    <w:p>
+      <w:pPr>
+        <w:pStyle w:val="Heading2"/>
+      </w:pPr>
+      <w:r>
+        <w:t xml:space="preserve">Jet palettes</w:t>
+      </w:r>
+    </w:p>
+    <w:p>
+      <w:pPr>
+        <w:pStyle w:val="CaptionedFigure"/>
+      </w:pPr>
+      <w:r>
+        <w:drawing>
+          <wp:inline>
+            <wp:extent cx="5969000" cy="7186939"/>
+            <wp:effectExtent b="0" l="0" r="0" t="0"/>
+            <wp:docPr descr="Figure 12: Similarity matrices showing functional connectome similarities within and between participants for phase coupling and amplitude coupling functional connectomes across frequency bands using the Jet colour scale (https://www.mathworks.com/help/matlab/ref/jet.html). Note that this colour scale is not perceptually uniform, making differences between different values appear greater than they are, and which have been further exaggerated by scaling colours to the limits of the data rather than the 0-1 range of the RV coefficient. We show our results here using this approach solely to facilitate visual comparisons between our results and those of other studies that have shown their results in this way (e.g., Gordon et al. (2017); Gratton et al. (2018))." title="" id="1" name="Picture"/>
+            <a:graphic>
+              <a:graphicData uri="http://schemas.openxmlformats.org/drawingml/2006/picture">
+                <pic:pic>
+                  <pic:nvPicPr>
+                    <pic:cNvPr descr="../../figures/jet-similarity-patchwork.png" id="0" name="Picture"/>
+                    <pic:cNvPicPr>
+                      <a:picLocks noChangeArrowheads="1" noChangeAspect="1"/>
+                    </pic:cNvPicPr>
+                  </pic:nvPicPr>
+                  <pic:blipFill>
+                    <a:blip r:embed="rId34"/>
+                    <a:stretch>
+                      <a:fillRect/>
+                    </a:stretch>
+                  </pic:blipFill>
+                  <pic:spPr bwMode="auto">
+                    <a:xfrm>
+                      <a:off x="0" y="0"/>
+                      <a:ext cx="5969000" cy="7186939"/>
+                    </a:xfrm>
+                    <a:prstGeom prst="rect">
+                      <a:avLst/>
+                    </a:prstGeom>
+                    <a:noFill/>
+                    <a:ln w="9525">
+                      <a:noFill/>
+                      <a:headEnd/>
+                      <a:tailEnd/>
+                    </a:ln>
+                  </pic:spPr>
+                </pic:pic>
+              </a:graphicData>
+            </a:graphic>
+          </wp:inline>
+        </w:drawing>
+      </w:r>
+    </w:p>
+    <w:p>
+      <w:pPr>
+        <w:pStyle w:val="ImageCaption"/>
+      </w:pPr>
+      <w:r>
+        <w:t xml:space="preserve">Figure 12: Similarity matrices showing functional connectome similarities within and between participants for phase coupling and amplitude coupling functional connectomes across frequency bands using the Jet colour scale (</w:t>
+      </w:r>
+      <w:hyperlink r:id="rId35">
+        <w:r>
+          <w:rPr>
+            <w:rStyle w:val="Hyperlink"/>
+          </w:rPr>
+          <w:t xml:space="preserve">https://www.mathworks.com/help/matlab/ref/jet.html</w:t>
+        </w:r>
+      </w:hyperlink>
+      <w:r>
+        <w:t xml:space="preserve">). Note that this colour scale is not perceptually uniform, making differences between different values appear greater than they are, and which have been further exaggerated by scaling colours to the limits of the data rather than the 0-1 range of the RV coefficient. We show our results here using this approach solely to facilitate visual comparisons between our results and those of other studies that have shown their results in this way (e.g.,</w:t>
+      </w:r>
+      <w:r>
+        <w:t xml:space="preserve"> </w:t>
+      </w:r>
+      <w:r>
+        <w:t xml:space="preserve">Gordon et al. (2017)</w:t>
+      </w:r>
+      <w:r>
+        <w:t xml:space="preserve">;</w:t>
+      </w:r>
+      <w:r>
+        <w:t xml:space="preserve"> </w:t>
+      </w:r>
+      <w:r>
+        <w:t xml:space="preserve">Gratton et al. (2018)</w:t>
+      </w:r>
+      <w:r>
+        <w:t xml:space="preserve">).</w:t>
+      </w:r>
+    </w:p>
+    <w:p>
+      <w:r>
+        <w:br w:type="page"/>
+      </w:r>
+    </w:p>
+    <w:bookmarkEnd w:id="36"/>
+    <w:bookmarkEnd w:id="37"/>
+    <w:bookmarkStart w:id="43" w:name="references"/>
+    <w:p>
+      <w:pPr>
+        <w:pStyle w:val="Heading1"/>
+      </w:pPr>
+      <w:r>
+        <w:t xml:space="preserve">References</w:t>
+      </w:r>
+    </w:p>
+    <w:bookmarkStart w:id="42" w:name="refs"/>
+    <w:bookmarkStart w:id="39" w:name="X8afe19398d483a8f4a1a719d41af9278aa6da28"/>
+    <w:p>
+      <w:pPr>
+        <w:pStyle w:val="Bibliography"/>
+      </w:pPr>
+      <w:r>
+        <w:t xml:space="preserve">Gordon, Evan M., Timothy O. Laumann, Adrian W. Gilmore, Dillan J. Newbold, Deanna J. Greene, Jeffrey J. Berg, Mario Ortega, et al. 2017.</w:t>
+      </w:r>
+      <w:r>
+        <w:t xml:space="preserve"> </w:t>
+      </w:r>
+      <w:r>
+        <w:t xml:space="preserve">“Precision Functional Mapping of Individual Human Brains.”</w:t>
+      </w:r>
+      <w:r>
+        <w:t xml:space="preserve"> </w:t>
+      </w:r>
+      <w:r>
+        <w:rPr>
+          <w:iCs/>
+          <w:i/>
+        </w:rPr>
+        <w:t xml:space="preserve">Neuron</w:t>
+      </w:r>
+      <w:r>
+        <w:t xml:space="preserve"> </w:t>
+      </w:r>
+      <w:r>
+        <w:t xml:space="preserve">95 (4): 791–807.e7.</w:t>
+      </w:r>
+      <w:r>
+        <w:t xml:space="preserve"> </w:t>
+      </w:r>
+      <w:hyperlink r:id="rId38">
+        <w:r>
+          <w:rPr>
+            <w:rStyle w:val="Hyperlink"/>
+          </w:rPr>
+          <w:t xml:space="preserve">https://doi.org/10.1016/j.neuron.2017.07.011</w:t>
+        </w:r>
+      </w:hyperlink>
+      <w:r>
+        <w:t xml:space="preserve">.</w:t>
+      </w:r>
+    </w:p>
+    <w:bookmarkEnd w:id="39"/>
+    <w:bookmarkStart w:id="41" w:name="Xbaa7999f5579aa06c7ff302a2ef266716f1b3c6"/>
+    <w:p>
+      <w:pPr>
+        <w:pStyle w:val="Bibliography"/>
+      </w:pPr>
+      <w:r>
+        <w:t xml:space="preserve">Gratton, Caterina, Timothy O. Laumann, Ashley N. Nielsen, Deanna J. Greene, Evan M. Gordon, Adrian W. Gilmore, Steven M. Nelson, et al. 2018.</w:t>
+      </w:r>
+      <w:r>
+        <w:t xml:space="preserve"> </w:t>
+      </w:r>
+      <w:r>
+        <w:t xml:space="preserve">“Functional Brain Networks Are Dominated by Stable Group and Individual Factors, Not Cognitive or Daily Variation.”</w:t>
+      </w:r>
+      <w:r>
+        <w:t xml:space="preserve"> </w:t>
+      </w:r>
+      <w:r>
+        <w:rPr>
+          <w:iCs/>
+          <w:i/>
+        </w:rPr>
+        <w:t xml:space="preserve">Neuron</w:t>
+      </w:r>
+      <w:r>
+        <w:t xml:space="preserve"> </w:t>
+      </w:r>
+      <w:r>
+        <w:t xml:space="preserve">98 (2): 439–452.e5.</w:t>
+      </w:r>
+      <w:r>
+        <w:t xml:space="preserve"> </w:t>
+      </w:r>
+      <w:hyperlink r:id="rId40">
+        <w:r>
+          <w:rPr>
+            <w:rStyle w:val="Hyperlink"/>
+          </w:rPr>
+          <w:t xml:space="preserve">https://doi.org/10.1016/j.neuron.2018.03.035</w:t>
+        </w:r>
+      </w:hyperlink>
+      <w:r>
+        <w:t xml:space="preserve">.</w:t>
+      </w:r>
+    </w:p>
+    <w:bookmarkEnd w:id="41"/>
+    <w:bookmarkEnd w:id="42"/>
+    <w:bookmarkEnd w:id="43"/>
     <w:sectPr>
       <w:headerReference r:id="rId10" w:type="even"/>
       <w:headerReference r:id="rId9" w:type="default"/>

</xml_diff>

<commit_message>
add csl file to yaml
</commit_message>
<xml_diff>
--- a/manuscripts/supplement/similarity-matrices.docx
+++ b/manuscripts/supplement/similarity-matrices.docx
@@ -714,7 +714,7 @@
           <wp:inline>
             <wp:extent cx="5969000" cy="7186939"/>
             <wp:effectExtent b="0" l="0" r="0" t="0"/>
-            <wp:docPr descr="Figure 12: Similarity matrices showing functional connectome similarities within and between participants for phase coupling and amplitude coupling functional connectomes across frequency bands using the Jet colour scale (https://www.mathworks.com/help/matlab/ref/jet.html). Note that this colour scale is not perceptually uniform, making differences between different values appear greater than they are, and which have been further exaggerated by scaling colours to the limits of the data rather than the 0-1 range of the RV coefficient. We show our results here using this approach solely to facilitate visual comparisons between our results and those of other studies that have shown their results in this way e.g.,(e.g., Gordon et al. 2017; Gratton et al. 2018)." title="" id="1" name="Picture"/>
+            <wp:docPr descr="Figure 12: Similarity matrices showing functional connectome similarities within and between participants for phase coupling and amplitude coupling functional connectomes across frequency bands using the Jet colour scale (https://www.mathworks.com/help/matlab/ref/jet.html). Note that this colour scale is not perceptually uniform, making differences between different values appear greater than they are, and which have been further exaggerated by scaling colours to the limits of the data rather than the 0-1 range of the RV coefficient. We show our results here using this approach solely to facilitate visual comparisons between our results and those of other studies that have shown their results in this way e.g.,(e.g., Gordon et al., 2017; Gratton et al., 2018)." title="" id="1" name="Picture"/>
             <a:graphic>
               <a:graphicData uri="http://schemas.openxmlformats.org/drawingml/2006/picture">
                 <pic:pic>
@@ -774,7 +774,7 @@
         <w:t xml:space="preserve"> </w:t>
       </w:r>
       <w:r>
-        <w:t xml:space="preserve">(e.g., Gordon et al. 2017; Gratton et al. 2018)</w:t>
+        <w:t xml:space="preserve">(e.g., Gordon et al., 2017; Gratton et al., 2018)</w:t>
       </w:r>
       <w:r>
         <w:t xml:space="preserve">.</w:t>
@@ -803,13 +803,7 @@
         <w:pStyle w:val="Bibliography"/>
       </w:pPr>
       <w:r>
-        <w:t xml:space="preserve">Gordon, Evan M., Timothy O. Laumann, Adrian W. Gilmore, Dillan J. Newbold, Deanna J. Greene, Jeffrey J. Berg, Mario Ortega, et al. 2017.</w:t>
-      </w:r>
-      <w:r>
-        <w:t xml:space="preserve"> </w:t>
-      </w:r>
-      <w:r>
-        <w:t xml:space="preserve">“Precision Functional Mapping of Individual Human Brains.”</w:t>
+        <w:t xml:space="preserve">Gordon, E. M., Laumann, T. O., Gilmore, A. W., Newbold, D. J., Greene, D. J., Berg, J. J., … Dosenbach, N. U. F. (2017). Precision functional mapping of individual human brains.</w:t>
       </w:r>
       <w:r>
         <w:t xml:space="preserve"> </w:t>
@@ -822,10 +816,20 @@
         <w:t xml:space="preserve">Neuron</w:t>
       </w:r>
       <w:r>
+        <w:t xml:space="preserve">,</w:t>
+      </w:r>
+      <w:r>
         <w:t xml:space="preserve"> </w:t>
       </w:r>
       <w:r>
-        <w:t xml:space="preserve">95 (4): 791–807.e7.</w:t>
+        <w:rPr>
+          <w:iCs/>
+          <w:i/>
+        </w:rPr>
+        <w:t xml:space="preserve">95</w:t>
+      </w:r>
+      <w:r>
+        <w:t xml:space="preserve">(4), 791–807.e7.</w:t>
       </w:r>
       <w:r>
         <w:t xml:space="preserve"> </w:t>
@@ -838,9 +842,6 @@
           <w:t xml:space="preserve">https://doi.org/10.1016/j.neuron.2017.07.011</w:t>
         </w:r>
       </w:hyperlink>
-      <w:r>
-        <w:t xml:space="preserve">.</w:t>
-      </w:r>
     </w:p>
     <w:bookmarkEnd w:id="39"/>
     <w:bookmarkStart w:id="41" w:name="Xbaa7999f5579aa06c7ff302a2ef266716f1b3c6"/>
@@ -849,13 +850,7 @@
         <w:pStyle w:val="Bibliography"/>
       </w:pPr>
       <w:r>
-        <w:t xml:space="preserve">Gratton, Caterina, Timothy O. Laumann, Ashley N. Nielsen, Deanna J. Greene, Evan M. Gordon, Adrian W. Gilmore, Steven M. Nelson, et al. 2018.</w:t>
-      </w:r>
-      <w:r>
-        <w:t xml:space="preserve"> </w:t>
-      </w:r>
-      <w:r>
-        <w:t xml:space="preserve">“Functional Brain Networks Are Dominated by Stable Group and Individual Factors, Not Cognitive or Daily Variation.”</w:t>
+        <w:t xml:space="preserve">Gratton, C., Laumann, T. O., Nielsen, A. N., Greene, D. J., Gordon, E. M., Gilmore, A. W., … Petersen, S. E. (2018). Functional Brain Networks Are Dominated by Stable Group and Individual Factors, Not Cognitive or Daily Variation.</w:t>
       </w:r>
       <w:r>
         <w:t xml:space="preserve"> </w:t>
@@ -868,10 +863,20 @@
         <w:t xml:space="preserve">Neuron</w:t>
       </w:r>
       <w:r>
+        <w:t xml:space="preserve">,</w:t>
+      </w:r>
+      <w:r>
         <w:t xml:space="preserve"> </w:t>
       </w:r>
       <w:r>
-        <w:t xml:space="preserve">98 (2): 439–452.e5.</w:t>
+        <w:rPr>
+          <w:iCs/>
+          <w:i/>
+        </w:rPr>
+        <w:t xml:space="preserve">98</w:t>
+      </w:r>
+      <w:r>
+        <w:t xml:space="preserve">(2), 439–452.e5.</w:t>
       </w:r>
       <w:r>
         <w:t xml:space="preserve"> </w:t>
@@ -884,9 +889,6 @@
           <w:t xml:space="preserve">https://doi.org/10.1016/j.neuron.2018.03.035</w:t>
         </w:r>
       </w:hyperlink>
-      <w:r>
-        <w:t xml:space="preserve">.</w:t>
-      </w:r>
     </w:p>
     <w:bookmarkEnd w:id="41"/>
     <w:bookmarkEnd w:id="42"/>

</xml_diff>